<commit_message>
Junit test final doc
</commit_message>
<xml_diff>
--- a/JunitTests/JunitTests.docx
+++ b/JunitTests/JunitTests.docx
@@ -75,17 +75,130 @@
       <w:proofErr w:type="spellEnd"/>
     </w:p>
     <w:p>
+      <w:pPr>
+        <w:rPr>
+          <w:noProof/>
+        </w:rPr>
+      </w:pPr>
+    </w:p>
+    <w:p>
+      <w:r>
+        <w:rPr>
+          <w:noProof/>
+        </w:rPr>
+        <w:drawing>
+          <wp:inline distT="0" distB="0" distL="0" distR="0" wp14:anchorId="68A6F3F8" wp14:editId="1D9A2D32">
+            <wp:extent cx="5575350" cy="5760720"/>
+            <wp:effectExtent l="0" t="0" r="6350" b="0"/>
+            <wp:docPr id="1" name="Picture 1"/>
+            <wp:cNvGraphicFramePr>
+              <a:graphicFrameLocks xmlns:a="http://schemas.openxmlformats.org/drawingml/2006/main" noChangeAspect="1"/>
+            </wp:cNvGraphicFramePr>
+            <a:graphic xmlns:a="http://schemas.openxmlformats.org/drawingml/2006/main">
+              <a:graphicData uri="http://schemas.openxmlformats.org/drawingml/2006/picture">
+                <pic:pic xmlns:pic="http://schemas.openxmlformats.org/drawingml/2006/picture">
+                  <pic:nvPicPr>
+                    <pic:cNvPr id="1" name=""/>
+                    <pic:cNvPicPr/>
+                  </pic:nvPicPr>
+                  <pic:blipFill rotWithShape="1">
+                    <a:blip r:embed="rId4"/>
+                    <a:srcRect l="1" t="237" r="48016" b="4274"/>
+                    <a:stretch/>
+                  </pic:blipFill>
+                  <pic:spPr bwMode="auto">
+                    <a:xfrm>
+                      <a:off x="0" y="0"/>
+                      <a:ext cx="5595939" cy="5781994"/>
+                    </a:xfrm>
+                    <a:prstGeom prst="rect">
+                      <a:avLst/>
+                    </a:prstGeom>
+                    <a:ln>
+                      <a:noFill/>
+                    </a:ln>
+                    <a:extLst>
+                      <a:ext uri="{53640926-AAD7-44D8-BBD7-CCE9431645EC}">
+                        <a14:shadowObscured xmlns:a14="http://schemas.microsoft.com/office/drawing/2010/main"/>
+                      </a:ext>
+                    </a:extLst>
+                  </pic:spPr>
+                </pic:pic>
+              </a:graphicData>
+            </a:graphic>
+          </wp:inline>
+        </w:drawing>
+      </w:r>
+    </w:p>
+    <w:p/>
+    <w:p/>
+    <w:p/>
+    <w:p>
+      <w:proofErr w:type="spellStart"/>
+      <w:r>
+        <w:lastRenderedPageBreak/>
+        <w:t>RemoveTest</w:t>
+      </w:r>
+      <w:proofErr w:type="spellEnd"/>
+    </w:p>
+    <w:p>
+      <w:pPr>
+        <w:rPr>
+          <w:noProof/>
+        </w:rPr>
+      </w:pPr>
+    </w:p>
+    <w:p>
       <w:bookmarkStart w:id="0" w:name="_GoBack"/>
+      <w:r>
+        <w:rPr>
+          <w:noProof/>
+        </w:rPr>
+        <w:drawing>
+          <wp:inline distT="0" distB="0" distL="0" distR="0" wp14:anchorId="027D7D6C" wp14:editId="00D38998">
+            <wp:extent cx="5512628" cy="5844540"/>
+            <wp:effectExtent l="0" t="0" r="0" b="3810"/>
+            <wp:docPr id="2" name="Picture 2"/>
+            <wp:cNvGraphicFramePr>
+              <a:graphicFrameLocks xmlns:a="http://schemas.openxmlformats.org/drawingml/2006/main" noChangeAspect="1"/>
+            </wp:cNvGraphicFramePr>
+            <a:graphic xmlns:a="http://schemas.openxmlformats.org/drawingml/2006/main">
+              <a:graphicData uri="http://schemas.openxmlformats.org/drawingml/2006/picture">
+                <pic:pic xmlns:pic="http://schemas.openxmlformats.org/drawingml/2006/picture">
+                  <pic:nvPicPr>
+                    <pic:cNvPr id="1" name=""/>
+                    <pic:cNvPicPr/>
+                  </pic:nvPicPr>
+                  <pic:blipFill rotWithShape="1">
+                    <a:blip r:embed="rId5"/>
+                    <a:srcRect r="49213" b="4274"/>
+                    <a:stretch/>
+                  </pic:blipFill>
+                  <pic:spPr bwMode="auto">
+                    <a:xfrm>
+                      <a:off x="0" y="0"/>
+                      <a:ext cx="5521888" cy="5854358"/>
+                    </a:xfrm>
+                    <a:prstGeom prst="rect">
+                      <a:avLst/>
+                    </a:prstGeom>
+                    <a:ln>
+                      <a:noFill/>
+                    </a:ln>
+                    <a:extLst>
+                      <a:ext uri="{53640926-AAD7-44D8-BBD7-CCE9431645EC}">
+                        <a14:shadowObscured xmlns:a14="http://schemas.microsoft.com/office/drawing/2010/main"/>
+                      </a:ext>
+                    </a:extLst>
+                  </pic:spPr>
+                </pic:pic>
+              </a:graphicData>
+            </a:graphic>
+          </wp:inline>
+        </w:drawing>
+      </w:r>
       <w:bookmarkEnd w:id="0"/>
     </w:p>
-    <w:p>
-      <w:proofErr w:type="spellStart"/>
-      <w:r>
-        <w:t>RemoveTest</w:t>
-      </w:r>
-      <w:proofErr w:type="spellEnd"/>
-    </w:p>
-    <w:p/>
     <w:sectPr>
       <w:pgSz w:w="11906" w:h="16838"/>
       <w:pgMar w:top="1440" w:right="1440" w:bottom="1440" w:left="1440" w:header="708" w:footer="708" w:gutter="0"/>
@@ -521,6 +634,36 @@
     <w:semiHidden/>
     <w:unhideWhenUsed/>
   </w:style>
+  <w:style w:type="paragraph" w:styleId="BalloonText">
+    <w:name w:val="Balloon Text"/>
+    <w:basedOn w:val="Normal"/>
+    <w:link w:val="BalloonTextChar"/>
+    <w:uiPriority w:val="99"/>
+    <w:semiHidden/>
+    <w:unhideWhenUsed/>
+    <w:rsid w:val="006260CE"/>
+    <w:pPr>
+      <w:spacing w:after="0" w:line="240" w:lineRule="auto"/>
+    </w:pPr>
+    <w:rPr>
+      <w:rFonts w:ascii="Segoe UI" w:hAnsi="Segoe UI" w:cs="Segoe UI"/>
+      <w:sz w:val="18"/>
+      <w:szCs w:val="18"/>
+    </w:rPr>
+  </w:style>
+  <w:style w:type="character" w:customStyle="1" w:styleId="BalloonTextChar">
+    <w:name w:val="Balloon Text Char"/>
+    <w:basedOn w:val="DefaultParagraphFont"/>
+    <w:link w:val="BalloonText"/>
+    <w:uiPriority w:val="99"/>
+    <w:semiHidden/>
+    <w:rsid w:val="006260CE"/>
+    <w:rPr>
+      <w:rFonts w:ascii="Segoe UI" w:hAnsi="Segoe UI" w:cs="Segoe UI"/>
+      <w:sz w:val="18"/>
+      <w:szCs w:val="18"/>
+    </w:rPr>
+  </w:style>
 </w:styles>
 </file>
 

</xml_diff>